<commit_message>
changed controller for login
</commit_message>
<xml_diff>
--- a/project_management/api_documentation .docx
+++ b/project_management/api_documentation .docx
@@ -157,106 +157,143 @@
     </w:p>
     <w:p/>
     <w:p>
-      <w:r>
+      <w:pPr>
+        <w:rPr>
+          <w:highlight w:val="yellow"/>
+        </w:rPr>
+      </w:pPr>
+      <w:r>
+        <w:rPr>
+          <w:highlight w:val="yellow"/>
+        </w:rPr>
         <w:t xml:space="preserve">//Update </w:t>
       </w:r>
       <w:r>
+        <w:rPr>
+          <w:highlight w:val="yellow"/>
+        </w:rPr>
         <w:t>Product</w:t>
       </w:r>
       <w:r>
+        <w:rPr>
+          <w:highlight w:val="yellow"/>
+        </w:rPr>
         <w:t xml:space="preserve">  </w:t>
       </w:r>
     </w:p>
     <w:p>
-      <w:r>
+      <w:pPr>
+        <w:rPr>
+          <w:highlight w:val="yellow"/>
+        </w:rPr>
+      </w:pPr>
+      <w:r>
+        <w:rPr>
+          <w:highlight w:val="yellow"/>
+        </w:rPr>
         <w:t>Endpoint:’/</w:t>
       </w:r>
       <w:proofErr w:type="gramStart"/>
       <w:r>
+        <w:rPr>
+          <w:highlight w:val="yellow"/>
+        </w:rPr>
         <w:t>:</w:t>
       </w:r>
       <w:proofErr w:type="spellStart"/>
       <w:r>
+        <w:rPr>
+          <w:highlight w:val="yellow"/>
+        </w:rPr>
         <w:t>productId</w:t>
       </w:r>
       <w:proofErr w:type="spellEnd"/>
       <w:r>
+        <w:rPr>
+          <w:highlight w:val="yellow"/>
+        </w:rPr>
         <w:t>’</w:t>
       </w:r>
       <w:proofErr w:type="gramEnd"/>
     </w:p>
     <w:p>
       <w:r>
+        <w:rPr>
+          <w:highlight w:val="yellow"/>
+        </w:rPr>
+        <w:t>Method: PUT</w:t>
+      </w:r>
+      <w:r>
+        <w:t xml:space="preserve"> </w:t>
+      </w:r>
+    </w:p>
+    <w:p/>
+    <w:p>
+      <w:r>
+        <w:t xml:space="preserve">//Delete Product  </w:t>
+      </w:r>
+    </w:p>
+    <w:p>
+      <w:r>
+        <w:t>Endpoint:’/</w:t>
+      </w:r>
+      <w:proofErr w:type="gramStart"/>
+      <w:r>
+        <w:t>:</w:t>
+      </w:r>
+      <w:proofErr w:type="spellStart"/>
+      <w:r>
+        <w:t>productId</w:t>
+      </w:r>
+      <w:proofErr w:type="spellEnd"/>
+      <w:r>
+        <w:t>’</w:t>
+      </w:r>
+      <w:proofErr w:type="gramEnd"/>
+    </w:p>
+    <w:p>
+      <w:r>
         <w:t xml:space="preserve">Method: PUT </w:t>
       </w:r>
     </w:p>
     <w:p/>
-    <w:p>
-      <w:r>
-        <w:t xml:space="preserve">//Delete Product  </w:t>
-      </w:r>
-    </w:p>
-    <w:p>
-      <w:r>
-        <w:t>Endpoint:’/</w:t>
-      </w:r>
-      <w:proofErr w:type="gramStart"/>
-      <w:r>
-        <w:t>:</w:t>
+    <w:p/>
+    <w:p>
+      <w:pPr>
+        <w:rPr>
+          <w:b/>
+        </w:rPr>
+      </w:pPr>
+      <w:r>
+        <w:rPr>
+          <w:b/>
+        </w:rPr>
+        <w:t xml:space="preserve">Administrator Order Panel </w:t>
+      </w:r>
+      <w:r>
+        <w:rPr>
+          <w:b/>
+        </w:rPr>
+        <w:t>– order_routes.js</w:t>
+      </w:r>
+    </w:p>
+    <w:p>
+      <w:r>
+        <w:t xml:space="preserve">//Complete an Order </w:t>
+      </w:r>
+    </w:p>
+    <w:p>
+      <w:r>
+        <w:t>Endpoint:’/:</w:t>
       </w:r>
       <w:proofErr w:type="spellStart"/>
       <w:r>
-        <w:t>productId</w:t>
+        <w:t>orderId</w:t>
       </w:r>
       <w:proofErr w:type="spellEnd"/>
       <w:r>
         <w:t>’</w:t>
       </w:r>
-      <w:proofErr w:type="gramEnd"/>
-    </w:p>
-    <w:p>
-      <w:r>
-        <w:t xml:space="preserve">Method: PUT </w:t>
-      </w:r>
-    </w:p>
-    <w:p/>
-    <w:p/>
-    <w:p>
-      <w:pPr>
-        <w:rPr>
-          <w:b/>
-        </w:rPr>
-      </w:pPr>
-      <w:r>
-        <w:rPr>
-          <w:b/>
-        </w:rPr>
-        <w:t xml:space="preserve">Administrator Order Panel </w:t>
-      </w:r>
-      <w:r>
-        <w:rPr>
-          <w:b/>
-        </w:rPr>
-        <w:t>– order_routes.js</w:t>
-      </w:r>
-    </w:p>
-    <w:p>
-      <w:r>
-        <w:t xml:space="preserve">//Complete an Order </w:t>
-      </w:r>
-    </w:p>
-    <w:p>
-      <w:r>
-        <w:t>Endpoint:’/:</w:t>
-      </w:r>
-      <w:proofErr w:type="spellStart"/>
-      <w:r>
-        <w:t>orderId</w:t>
-      </w:r>
-      <w:proofErr w:type="spellEnd"/>
-      <w:r>
-        <w:t>’</w:t>
-      </w:r>
     </w:p>
     <w:p>
       <w:r>
@@ -265,10 +302,15 @@
     </w:p>
     <w:p>
       <w:r>
-        <w:t>**Change status of order to inactive</w:t>
-      </w:r>
-    </w:p>
-    <w:p/>
+        <w:t xml:space="preserve">**Change </w:t>
+      </w:r>
+      <w:bookmarkStart w:id="0" w:name="_GoBack"/>
+      <w:r>
+        <w:t>status of order to inactive</w:t>
+      </w:r>
+    </w:p>
+    <w:p/>
+    <w:bookmarkEnd w:id="0"/>
     <w:p>
       <w:r>
         <w:t xml:space="preserve">//Get All Orders </w:t>
@@ -317,8 +359,6 @@
       <w:r>
         <w:t xml:space="preserve">//Update an Order by ID </w:t>
       </w:r>
-      <w:bookmarkStart w:id="0" w:name="_GoBack"/>
-      <w:bookmarkEnd w:id="0"/>
     </w:p>
     <w:p>
       <w:r>

</xml_diff>